<commit_message>
add prism insurance data analysis report
</commit_message>
<xml_diff>
--- a/PROJECTS/Power BI-Projects/End-to-end Power Bi project/Observations insights & suggestions.docx
+++ b/PROJECTS/Power BI-Projects/End-to-end Power Bi project/Observations insights & suggestions.docx
@@ -965,19 +965,8 @@
           <w:szCs w:val="22"/>
           <w:shd w:val="clear" w:color="auto" w:fill="FFFFFF"/>
         </w:rPr>
-        <w:t xml:space="preserve">Implement digital marketing strategies specifically targeted at those </w:t>
-      </w:r>
-      <w:proofErr w:type="spellStart"/>
-      <w:r>
-        <w:rPr>
-          <w:rFonts w:cstheme="minorHAnsi"/>
-          <w:color w:val="1C1C1C"/>
-          <w:szCs w:val="22"/>
-          <w:shd w:val="clear" w:color="auto" w:fill="FFFFFF"/>
-        </w:rPr>
-        <w:t>regions.</w:t>
-      </w:r>
-      <w:proofErr w:type="spellEnd"/>
+        <w:t>Implement digital marketing strategies specifically targeted at those regions.</w:t>
+      </w:r>
     </w:p>
     <w:p>
       <w:r>
@@ -1006,19 +995,8 @@
           <w:szCs w:val="22"/>
           <w:shd w:val="clear" w:color="auto" w:fill="FFFFFF"/>
         </w:rPr>
-        <w:t xml:space="preserve">Organize a grand opening event, such as a ceremony or concert, and invite a local politician or community hero as the chief guest or performer. Keep the ticket prices reasonable to increase brand recognition among </w:t>
-      </w:r>
-      <w:proofErr w:type="spellStart"/>
-      <w:r>
-        <w:rPr>
-          <w:rFonts w:cstheme="minorHAnsi"/>
-          <w:color w:val="1C1C1C"/>
-          <w:szCs w:val="22"/>
-          <w:shd w:val="clear" w:color="auto" w:fill="FFFFFF"/>
-        </w:rPr>
-        <w:t>locals.</w:t>
-      </w:r>
-      <w:proofErr w:type="spellEnd"/>
+        <w:t>Organize a grand opening event, such as a ceremony or concert, and invite a local politician or community hero as the chief guest or performer. Keep the ticket prices reasonable to increase brand recognition among locals.</w:t>
+      </w:r>
     </w:p>
     <w:p>
       <w:pPr>
@@ -1081,16 +1059,7 @@
           <w:szCs w:val="22"/>
           <w:shd w:val="clear" w:color="auto" w:fill="FFFFFF"/>
         </w:rPr>
-        <w:t xml:space="preserve">Take </w:t>
-      </w:r>
-      <w:r>
-        <w:rPr>
-          <w:rFonts w:cstheme="minorHAnsi"/>
-          <w:color w:val="1C1C1C"/>
-          <w:szCs w:val="22"/>
-          <w:shd w:val="clear" w:color="auto" w:fill="FFFFFF"/>
-        </w:rPr>
-        <w:t>local contracts and promote your store through banners and decorations.</w:t>
+        <w:t>Take local contracts and promote your store through banners and decorations.</w:t>
       </w:r>
     </w:p>
     <w:p>
@@ -1136,6 +1105,8 @@
           <w:szCs w:val="22"/>
         </w:rPr>
       </w:pPr>
+      <w:bookmarkStart w:id="0" w:name="_GoBack"/>
+      <w:bookmarkEnd w:id="0"/>
       <w:r>
         <w:rPr>
           <w:rFonts w:cstheme="minorHAnsi"/>
@@ -1143,28 +1114,8 @@
           <w:szCs w:val="22"/>
           <w:shd w:val="clear" w:color="auto" w:fill="FFFFFF"/>
         </w:rPr>
-        <w:t>Request</w:t>
-      </w:r>
-      <w:r>
-        <w:rPr>
-          <w:rFonts w:cstheme="minorHAnsi"/>
-          <w:color w:val="1C1C1C"/>
-          <w:szCs w:val="22"/>
-          <w:shd w:val="clear" w:color="auto" w:fill="FFFFFF"/>
-        </w:rPr>
-        <w:t xml:space="preserve"> a local politician to purchase some of your products and donate them, and then recognize them on your website or locally as a gesture of thanks. This will help boost both your sales and brand </w:t>
-      </w:r>
-      <w:proofErr w:type="spellStart"/>
-      <w:r>
-        <w:rPr>
-          <w:rFonts w:cstheme="minorHAnsi"/>
-          <w:color w:val="1C1C1C"/>
-          <w:szCs w:val="22"/>
-          <w:shd w:val="clear" w:color="auto" w:fill="FFFFFF"/>
-        </w:rPr>
-        <w:t>recognition.</w:t>
-      </w:r>
-      <w:proofErr w:type="spellEnd"/>
+        <w:t xml:space="preserve">Offer weekly bonuses to employees who contribute to increasing sales. </w:t>
+      </w:r>
     </w:p>
     <w:p>
       <w:pPr>
@@ -1185,55 +1136,20 @@
           <w:szCs w:val="22"/>
           <w:shd w:val="clear" w:color="auto" w:fill="FFFFFF"/>
         </w:rPr>
-        <w:t xml:space="preserve">Offer weekly bonuses to employees who contribute to increasing sales. </w:t>
-      </w:r>
-    </w:p>
-    <w:p>
-      <w:pPr>
-        <w:pStyle w:val="ListParagraph"/>
-        <w:numPr>
-          <w:ilvl w:val="0"/>
-          <w:numId w:val="10"/>
-        </w:numPr>
-        <w:rPr>
-          <w:rFonts w:cstheme="minorHAnsi"/>
-          <w:szCs w:val="22"/>
-        </w:rPr>
-      </w:pPr>
-      <w:r>
-        <w:rPr>
-          <w:rFonts w:cstheme="minorHAnsi"/>
-          <w:color w:val="1C1C1C"/>
-          <w:szCs w:val="22"/>
-          <w:shd w:val="clear" w:color="auto" w:fill="FFFFFF"/>
+        <w:t>Ensure you have staff available to assist customers personally, guiding them during their purchases. Additionally, offer a glass of water to every customer who visits; while it’s a small gesture, this level of service can make your brand stand out.</w:t>
+      </w:r>
+    </w:p>
+    <w:p>
+      <w:r>
+        <w:rPr>
+          <w:rFonts w:ascii="Segoe UI" w:hAnsi="Segoe UI" w:cs="Segoe UI"/>
+          <w:color w:val="000000"/>
+          <w:sz w:val="21"/>
+          <w:szCs w:val="21"/>
         </w:rPr>
         <w:lastRenderedPageBreak/>
-        <w:t xml:space="preserve">Ensure you have staff available to assist customers personally, guiding them during their purchases. Additionally, offer a glass of water to every customer who visits; while it’s a small gesture, this level of service can make your brand stand </w:t>
-      </w:r>
-      <w:proofErr w:type="spellStart"/>
-      <w:r>
-        <w:rPr>
-          <w:rFonts w:cstheme="minorHAnsi"/>
-          <w:color w:val="1C1C1C"/>
-          <w:szCs w:val="22"/>
-          <w:shd w:val="clear" w:color="auto" w:fill="FFFFFF"/>
-        </w:rPr>
-        <w:t>out.</w:t>
-      </w:r>
-      <w:proofErr w:type="spellEnd"/>
-    </w:p>
-    <w:p>
-      <w:r>
-        <w:rPr>
-          <w:rFonts w:ascii="Segoe UI" w:hAnsi="Segoe UI" w:cs="Segoe UI"/>
-          <w:color w:val="000000"/>
-          <w:sz w:val="21"/>
-          <w:szCs w:val="21"/>
-        </w:rPr>
         <w:t>The suggestions provided have some drawbacks. Please discuss them with your team before implementing any changes.</w:t>
       </w:r>
-      <w:bookmarkStart w:id="0" w:name="_GoBack"/>
-      <w:bookmarkEnd w:id="0"/>
     </w:p>
     <w:sectPr>
       <w:pgSz w:w="11906" w:h="16838"/>

</xml_diff>